<commit_message>
Uploading full project files
</commit_message>
<xml_diff>
--- a/Research project.docx
+++ b/Research project.docx
@@ -430,10 +430,33 @@
           <w:u w:val="none"/>
         </w:rPr>
       </w:pPr>
+    </w:p>
+    <w:p/>
+    <w:p/>
+    <w:p>
+      <w:hyperlink r:id="rId18" w:history="1">
+        <w:r>
+          <w:rPr>
+            <w:rStyle w:val="Hyperlink"/>
+          </w:rPr>
+          <w:t>https://docs.expo.io/versions/v37.0.0/react-native/network/</w:t>
+        </w:r>
+      </w:hyperlink>
+    </w:p>
+    <w:p>
+      <w:hyperlink r:id="rId19" w:history="1">
+        <w:r>
+          <w:rPr>
+            <w:rStyle w:val="Hyperlink"/>
+          </w:rPr>
+          <w:t>https://reactnavigation.org/docs/getting-started/</w:t>
+        </w:r>
+      </w:hyperlink>
+    </w:p>
+    <w:p>
       <w:bookmarkStart w:id="0" w:name="_GoBack"/>
       <w:bookmarkEnd w:id="0"/>
     </w:p>
-    <w:p/>
     <w:p/>
     <w:p>
       <w:pPr>

</xml_diff>